<commit_message>
Envio de arquivos para PLN de aquisições
</commit_message>
<xml_diff>
--- a/Planejamento/Documentos Adicionais/Avaliação de Desempenho de Recursos Humanos.docx
+++ b/Planejamento/Documentos Adicionais/Avaliação de Desempenho de Recursos Humanos.docx
@@ -2,7 +2,10 @@
 <file path=word/document.xml><?xml version="1.0" encoding="utf-8"?>
 <w:document xmlns:wpc="http://schemas.microsoft.com/office/word/2010/wordprocessingCanvas" xmlns:mo="http://schemas.microsoft.com/office/mac/office/2008/main" xmlns:mc="http://schemas.openxmlformats.org/markup-compatibility/2006" xmlns:mv="urn:schemas-microsoft-com:mac:vml" xmlns:o="urn:schemas-microsoft-com:office:office" xmlns:r="http://schemas.openxmlformats.org/officeDocument/2006/relationships" xmlns:m="http://schemas.openxmlformats.org/officeDocument/2006/math" xmlns:v="urn:schemas-microsoft-com:vml" xmlns:wp14="http://schemas.microsoft.com/office/word/2010/wordprocessingDrawing" xmlns:wp="http://schemas.openxmlformats.org/drawingml/2006/wordprocessingDrawing" xmlns:w10="urn:schemas-microsoft-com:office:word" xmlns:w="http://schemas.openxmlformats.org/wordprocessingml/2006/main" xmlns:w14="http://schemas.microsoft.com/office/word/2010/wordml" xmlns:wpg="http://schemas.microsoft.com/office/word/2010/wordprocessingGroup" xmlns:wpi="http://schemas.microsoft.com/office/word/2010/wordprocessingInk" xmlns:wne="http://schemas.microsoft.com/office/word/2006/wordml" xmlns:wps="http://schemas.microsoft.com/office/word/2010/wordprocessingShape" mc:Ignorable="w14 wp14">
   <w:body>
-    <w:p/>
+    <w:p>
+      <w:bookmarkStart w:id="0" w:name="_GoBack"/>
+      <w:bookmarkEnd w:id="0"/>
+    </w:p>
     <w:tbl>
       <w:tblPr>
         <w:tblW w:w="8675" w:type="dxa"/>
@@ -219,11 +222,11 @@
       <w:pPr>
         <w:pStyle w:val="Heading1"/>
       </w:pPr>
-      <w:bookmarkStart w:id="0" w:name="_Toc353750957"/>
+      <w:bookmarkStart w:id="1" w:name="_Toc353750957"/>
       <w:r>
         <w:t>Objetivo</w:t>
       </w:r>
-      <w:bookmarkEnd w:id="0"/>
+      <w:bookmarkEnd w:id="1"/>
     </w:p>
     <w:p>
       <w:pPr>
@@ -326,25 +329,7 @@
         <w:jc w:val="both"/>
       </w:pPr>
       <w:r>
-        <w:t xml:space="preserve">O </w:t>
-      </w:r>
-      <w:r>
-        <w:t>relacionamento interpessoal</w:t>
-      </w:r>
-      <w:r>
-        <w:t xml:space="preserve"> deve ser avaliado com base </w:t>
-      </w:r>
-      <w:r>
-        <w:t>nos problemas relacionais entre a equipe que ocorreram durante o projeto.</w:t>
-      </w:r>
-      <w:r>
-        <w:t xml:space="preserve"> A nota varia de 0 a 10, e a cada 1 </w:t>
-      </w:r>
-      <w:r>
-        <w:t>problema</w:t>
-      </w:r>
-      <w:r>
-        <w:t xml:space="preserve"> a nota decresce 1 ponto.</w:t>
+        <w:t>O relacionamento interpessoal deve ser avaliado com base nos problemas relacionais entre a equipe que ocorreram durante o projeto. A nota varia de 0 a 10, e a cada 1 problema a nota decresce 1 ponto.</w:t>
       </w:r>
     </w:p>
     <w:p>
@@ -365,22 +350,7 @@
         <w:jc w:val="both"/>
       </w:pPr>
       <w:r>
-        <w:t>A qualidade de trabalho deve ser avaliada</w:t>
-      </w:r>
-      <w:r>
-        <w:t xml:space="preserve"> com base nos problemas </w:t>
-      </w:r>
-      <w:r>
-        <w:t>relacionados na avaliação das atividades entregues, na quantidade de erros e problemas encontrados na atividade/tarefa</w:t>
-      </w:r>
-      <w:r>
-        <w:t>. A nota varia de 0 a 10, e a cada 1 problema</w:t>
-      </w:r>
-      <w:r>
-        <w:t>/erro</w:t>
-      </w:r>
-      <w:r>
-        <w:t xml:space="preserve"> a nota decresce 1 ponto.</w:t>
+        <w:t>A qualidade de trabalho deve ser avaliada com base nos problemas relacionados na avaliação das atividades entregues, na quantidade de erros e problemas encontrados na atividade/tarefa. A nota varia de 0 a 10, e a cada 1 problema/erro a nota decresce 1 ponto.</w:t>
       </w:r>
     </w:p>
     <w:p>
@@ -952,10 +922,7 @@
       </w:tr>
     </w:tbl>
     <w:p/>
-    <w:p>
-      <w:bookmarkStart w:id="1" w:name="_GoBack"/>
-      <w:bookmarkEnd w:id="1"/>
-    </w:p>
+    <w:p/>
     <w:p/>
     <w:p/>
     <w:tbl>
@@ -1331,6 +1298,20 @@
               <w:color w:val="244061" w:themeColor="accent1" w:themeShade="80"/>
             </w:rPr>
           </w:pPr>
+          <w:proofErr w:type="spellStart"/>
+          <w:r>
+            <w:rPr>
+              <w:color w:val="244061" w:themeColor="accent1" w:themeShade="80"/>
+            </w:rPr>
+            <w:t>SoftR</w:t>
+          </w:r>
+          <w:proofErr w:type="spellEnd"/>
+          <w:r>
+            <w:rPr>
+              <w:color w:val="244061" w:themeColor="accent1" w:themeShade="80"/>
+            </w:rPr>
+            <w:t xml:space="preserve"> Tecnologia da Informação</w:t>
+          </w:r>
         </w:p>
       </w:tc>
       <w:tc>

</xml_diff>